<commit_message>
Documento de retropectiva terminado
</commit_message>
<xml_diff>
--- a/DESARROLLO/SAV/GESTION/SAV-DRet.docx
+++ b/DESARROLLO/SAV/GESTION/SAV-DRet.docx
@@ -161,6 +161,7 @@
             <w:tcW w:w="5834" w:type="dxa"/>
             <w:tcBorders>
               <w:top w:val="single" w:sz="8" w:space="0" w:color="000000"/>
+              <w:left w:val="single" w:sz="8" w:space="0" w:color="000000"/>
               <w:bottom w:val="single" w:sz="8" w:space="0" w:color="000000"/>
               <w:right w:val="single" w:sz="8" w:space="0" w:color="000000"/>
               <w:insideH w:val="single" w:sz="8" w:space="0" w:color="000000"/>
@@ -197,6 +198,7 @@
           <w:tcPr>
             <w:tcW w:w="2910" w:type="dxa"/>
             <w:tcBorders>
+              <w:top w:val="single" w:sz="8" w:space="0" w:color="000000"/>
               <w:left w:val="single" w:sz="8" w:space="0" w:color="000000"/>
               <w:bottom w:val="single" w:sz="8" w:space="0" w:color="000000"/>
               <w:right w:val="single" w:sz="8" w:space="0" w:color="000000"/>
@@ -229,6 +231,8 @@
           <w:tcPr>
             <w:tcW w:w="5834" w:type="dxa"/>
             <w:tcBorders>
+              <w:top w:val="single" w:sz="8" w:space="0" w:color="000000"/>
+              <w:left w:val="single" w:sz="8" w:space="0" w:color="000000"/>
               <w:bottom w:val="single" w:sz="8" w:space="0" w:color="000000"/>
               <w:right w:val="single" w:sz="8" w:space="0" w:color="000000"/>
               <w:insideH w:val="single" w:sz="8" w:space="0" w:color="000000"/>
@@ -395,6 +399,7 @@
             <w:tcW w:w="5475" w:type="dxa"/>
             <w:tcBorders>
               <w:top w:val="single" w:sz="8" w:space="0" w:color="000000"/>
+              <w:left w:val="single" w:sz="8" w:space="0" w:color="000000"/>
               <w:bottom w:val="single" w:sz="8" w:space="0" w:color="000000"/>
               <w:right w:val="single" w:sz="8" w:space="0" w:color="000000"/>
               <w:insideH w:val="single" w:sz="8" w:space="0" w:color="000000"/>
@@ -431,6 +436,7 @@
           <w:tcPr>
             <w:tcW w:w="3269" w:type="dxa"/>
             <w:tcBorders>
+              <w:top w:val="single" w:sz="8" w:space="0" w:color="000000"/>
               <w:left w:val="single" w:sz="8" w:space="0" w:color="000000"/>
               <w:bottom w:val="single" w:sz="8" w:space="0" w:color="000000"/>
               <w:right w:val="single" w:sz="8" w:space="0" w:color="000000"/>
@@ -463,6 +469,8 @@
           <w:tcPr>
             <w:tcW w:w="5475" w:type="dxa"/>
             <w:tcBorders>
+              <w:top w:val="single" w:sz="8" w:space="0" w:color="000000"/>
+              <w:left w:val="single" w:sz="8" w:space="0" w:color="000000"/>
               <w:bottom w:val="single" w:sz="8" w:space="0" w:color="000000"/>
               <w:right w:val="single" w:sz="8" w:space="0" w:color="000000"/>
               <w:insideH w:val="single" w:sz="8" w:space="0" w:color="000000"/>
@@ -499,6 +507,7 @@
           <w:tcPr>
             <w:tcW w:w="3269" w:type="dxa"/>
             <w:tcBorders>
+              <w:top w:val="single" w:sz="8" w:space="0" w:color="000000"/>
               <w:left w:val="single" w:sz="8" w:space="0" w:color="000000"/>
               <w:bottom w:val="single" w:sz="8" w:space="0" w:color="000000"/>
               <w:right w:val="single" w:sz="8" w:space="0" w:color="000000"/>
@@ -531,6 +540,8 @@
           <w:tcPr>
             <w:tcW w:w="5475" w:type="dxa"/>
             <w:tcBorders>
+              <w:top w:val="single" w:sz="8" w:space="0" w:color="000000"/>
+              <w:left w:val="single" w:sz="8" w:space="0" w:color="000000"/>
               <w:bottom w:val="single" w:sz="8" w:space="0" w:color="000000"/>
               <w:right w:val="single" w:sz="8" w:space="0" w:color="000000"/>
               <w:insideH w:val="single" w:sz="8" w:space="0" w:color="000000"/>
@@ -567,6 +578,7 @@
           <w:tcPr>
             <w:tcW w:w="3269" w:type="dxa"/>
             <w:tcBorders>
+              <w:top w:val="single" w:sz="8" w:space="0" w:color="000000"/>
               <w:left w:val="single" w:sz="8" w:space="0" w:color="000000"/>
               <w:bottom w:val="single" w:sz="8" w:space="0" w:color="000000"/>
               <w:right w:val="single" w:sz="8" w:space="0" w:color="000000"/>
@@ -599,6 +611,8 @@
           <w:tcPr>
             <w:tcW w:w="5475" w:type="dxa"/>
             <w:tcBorders>
+              <w:top w:val="single" w:sz="8" w:space="0" w:color="000000"/>
+              <w:left w:val="single" w:sz="8" w:space="0" w:color="000000"/>
               <w:bottom w:val="single" w:sz="8" w:space="0" w:color="000000"/>
               <w:right w:val="single" w:sz="8" w:space="0" w:color="000000"/>
               <w:insideH w:val="single" w:sz="8" w:space="0" w:color="000000"/>
@@ -623,15 +637,7 @@
                 <w:sz w:val="24"/>
                 <w:szCs w:val="24"/>
               </w:rPr>
-              <w:t xml:space="preserve">Antaurco Aragón, Gabriel </w:t>
-            </w:r>
-            <w:r>
-              <w:rPr>
-                <w:rFonts w:eastAsia="Times New Roman" w:cs="Times New Roman" w:ascii="Times New Roman" w:hAnsi="Times New Roman"/>
-                <w:sz w:val="24"/>
-                <w:szCs w:val="24"/>
-              </w:rPr>
-              <w:t>Giancarlo</w:t>
+              <w:t>Antaurco Aragón, Gabriel Giancarlo</w:t>
             </w:r>
           </w:p>
           <w:p>
@@ -650,15 +656,7 @@
                 <w:sz w:val="24"/>
                 <w:szCs w:val="24"/>
               </w:rPr>
-              <w:t xml:space="preserve">Arroyo Romo, Alisson </w:t>
-            </w:r>
-            <w:r>
-              <w:rPr>
-                <w:rFonts w:eastAsia="Times New Roman" w:cs="Times New Roman" w:ascii="Times New Roman" w:hAnsi="Times New Roman"/>
-                <w:sz w:val="24"/>
-                <w:szCs w:val="24"/>
-              </w:rPr>
-              <w:t>Karina</w:t>
+              <w:t>Arroyo Romo, Alisson Karina</w:t>
             </w:r>
           </w:p>
           <w:p>
@@ -681,23 +679,7 @@
                 <w:sz w:val="24"/>
                 <w:szCs w:val="24"/>
               </w:rPr>
-              <w:t xml:space="preserve">Barbieri Lizama, Giordano </w:t>
-            </w:r>
-            <w:r>
-              <w:rPr>
-                <w:rFonts w:eastAsia="Times New Roman" w:cs="Times New Roman" w:ascii="Times New Roman" w:hAnsi="Times New Roman"/>
-                <w:sz w:val="24"/>
-                <w:szCs w:val="24"/>
-              </w:rPr>
-              <w:t>de Jesus</w:t>
-            </w:r>
-            <w:r>
-              <w:rPr>
-                <w:rFonts w:eastAsia="Times New Roman" w:cs="Times New Roman" w:ascii="Times New Roman" w:hAnsi="Times New Roman"/>
-                <w:sz w:val="24"/>
-                <w:szCs w:val="24"/>
-              </w:rPr>
-              <w:t xml:space="preserve"> </w:t>
+              <w:t xml:space="preserve">Barbieri Lizama, Giordano de Jesus </w:t>
             </w:r>
           </w:p>
           <w:p>
@@ -716,15 +698,7 @@
                 <w:sz w:val="24"/>
                 <w:szCs w:val="24"/>
               </w:rPr>
-              <w:t xml:space="preserve">Casas Rime, Jordan </w:t>
-            </w:r>
-            <w:r>
-              <w:rPr>
-                <w:rFonts w:eastAsia="Times New Roman" w:cs="Times New Roman" w:ascii="Times New Roman" w:hAnsi="Times New Roman"/>
-                <w:sz w:val="24"/>
-                <w:szCs w:val="24"/>
-              </w:rPr>
-              <w:t>Eddy Brandon</w:t>
+              <w:t>Casas Rime, Jordan Eddy Brandon</w:t>
             </w:r>
           </w:p>
           <w:p>
@@ -743,15 +717,7 @@
                 <w:sz w:val="24"/>
                 <w:szCs w:val="24"/>
               </w:rPr>
-              <w:t>Q</w:t>
-            </w:r>
-            <w:r>
-              <w:rPr>
-                <w:rFonts w:eastAsia="Times New Roman" w:cs="Times New Roman" w:ascii="Times New Roman" w:hAnsi="Times New Roman"/>
-                <w:sz w:val="24"/>
-                <w:szCs w:val="24"/>
-              </w:rPr>
-              <w:t>uispe Lucas, John Alex</w:t>
+              <w:t>Quispe Lucas, John Alex</w:t>
             </w:r>
           </w:p>
           <w:p>
@@ -770,15 +736,7 @@
                 <w:sz w:val="24"/>
                 <w:szCs w:val="24"/>
               </w:rPr>
-              <w:t xml:space="preserve">Quispe Taquire, Luis </w:t>
-            </w:r>
-            <w:r>
-              <w:rPr>
-                <w:rFonts w:eastAsia="Times New Roman" w:cs="Times New Roman" w:ascii="Times New Roman" w:hAnsi="Times New Roman"/>
-                <w:sz w:val="24"/>
-                <w:szCs w:val="24"/>
-              </w:rPr>
-              <w:t>Antonio</w:t>
+              <w:t>Quispe Taquire, Luis Antonio</w:t>
             </w:r>
           </w:p>
           <w:p>
@@ -791,23 +749,16 @@
               <w:ind w:left="720" w:hanging="360"/>
               <w:rPr/>
             </w:pPr>
-            <w:r>
-              <w:rPr>
-                <w:rFonts w:eastAsia="Times New Roman" w:cs="Times New Roman" w:ascii="Times New Roman" w:hAnsi="Times New Roman"/>
-                <w:sz w:val="24"/>
-                <w:szCs w:val="24"/>
-              </w:rPr>
-              <w:t xml:space="preserve">Yauri Martinez, Luis </w:t>
-            </w:r>
-            <w:r>
-              <w:rPr>
-                <w:rFonts w:eastAsia="Times New Roman" w:cs="Times New Roman" w:ascii="Times New Roman" w:hAnsi="Times New Roman"/>
-                <w:sz w:val="24"/>
-                <w:szCs w:val="24"/>
-              </w:rPr>
-              <w:t>David</w:t>
-            </w:r>
-            <w:bookmarkEnd w:id="0"/>
+            <w:bookmarkStart w:id="1" w:name="__DdeLink__1372_4124636934"/>
+            <w:r>
+              <w:rPr>
+                <w:rFonts w:eastAsia="Times New Roman" w:cs="Times New Roman" w:ascii="Times New Roman" w:hAnsi="Times New Roman"/>
+                <w:sz w:val="24"/>
+                <w:szCs w:val="24"/>
+              </w:rPr>
+              <w:t>Yauri Martinez, Luis David</w:t>
+            </w:r>
+            <w:bookmarkEnd w:id="1"/>
           </w:p>
         </w:tc>
       </w:tr>
@@ -819,6 +770,7 @@
           <w:tcPr>
             <w:tcW w:w="3269" w:type="dxa"/>
             <w:tcBorders>
+              <w:top w:val="single" w:sz="8" w:space="0" w:color="000000"/>
               <w:left w:val="single" w:sz="8" w:space="0" w:color="000000"/>
               <w:bottom w:val="single" w:sz="8" w:space="0" w:color="000000"/>
               <w:right w:val="single" w:sz="8" w:space="0" w:color="000000"/>
@@ -851,6 +803,8 @@
           <w:tcPr>
             <w:tcW w:w="5475" w:type="dxa"/>
             <w:tcBorders>
+              <w:top w:val="single" w:sz="8" w:space="0" w:color="000000"/>
+              <w:left w:val="single" w:sz="8" w:space="0" w:color="000000"/>
               <w:bottom w:val="single" w:sz="8" w:space="0" w:color="000000"/>
               <w:right w:val="single" w:sz="8" w:space="0" w:color="000000"/>
               <w:insideH w:val="single" w:sz="8" w:space="0" w:color="000000"/>
@@ -873,15 +827,7 @@
                 <w:sz w:val="24"/>
                 <w:szCs w:val="24"/>
               </w:rPr>
-              <w:t xml:space="preserve">Antaurco Aragón, Gabriel </w:t>
-            </w:r>
-            <w:r>
-              <w:rPr>
-                <w:rFonts w:eastAsia="Times New Roman" w:cs="Times New Roman" w:ascii="Times New Roman" w:hAnsi="Times New Roman"/>
-                <w:sz w:val="24"/>
-                <w:szCs w:val="24"/>
-              </w:rPr>
-              <w:t>Giancarlo</w:t>
+              <w:t>Antaurco Aragón, Gabriel Giancarlo</w:t>
             </w:r>
           </w:p>
           <w:p>
@@ -899,15 +845,7 @@
                 <w:sz w:val="24"/>
                 <w:szCs w:val="24"/>
               </w:rPr>
-              <w:t xml:space="preserve">Arroyo Romo, Alisson </w:t>
-            </w:r>
-            <w:r>
-              <w:rPr>
-                <w:rFonts w:eastAsia="Times New Roman" w:cs="Times New Roman" w:ascii="Times New Roman" w:hAnsi="Times New Roman"/>
-                <w:sz w:val="24"/>
-                <w:szCs w:val="24"/>
-              </w:rPr>
-              <w:t>Karina</w:t>
+              <w:t>Arroyo Romo, Alisson Karina</w:t>
             </w:r>
           </w:p>
           <w:p>
@@ -925,23 +863,7 @@
                 <w:sz w:val="24"/>
                 <w:szCs w:val="24"/>
               </w:rPr>
-              <w:t xml:space="preserve">Barbieri Lizama, Giordano </w:t>
-            </w:r>
-            <w:r>
-              <w:rPr>
-                <w:rFonts w:eastAsia="Times New Roman" w:cs="Times New Roman" w:ascii="Times New Roman" w:hAnsi="Times New Roman"/>
-                <w:sz w:val="24"/>
-                <w:szCs w:val="24"/>
-              </w:rPr>
-              <w:t>de Jesus</w:t>
-            </w:r>
-            <w:r>
-              <w:rPr>
-                <w:rFonts w:eastAsia="Times New Roman" w:cs="Times New Roman" w:ascii="Times New Roman" w:hAnsi="Times New Roman"/>
-                <w:sz w:val="24"/>
-                <w:szCs w:val="24"/>
-              </w:rPr>
-              <w:t xml:space="preserve"> </w:t>
+              <w:t xml:space="preserve">Barbieri Lizama, Giordano de Jesus </w:t>
             </w:r>
           </w:p>
           <w:p>
@@ -959,15 +881,7 @@
                 <w:sz w:val="24"/>
                 <w:szCs w:val="24"/>
               </w:rPr>
-              <w:t xml:space="preserve">Casas Rime, Jordan </w:t>
-            </w:r>
-            <w:r>
-              <w:rPr>
-                <w:rFonts w:eastAsia="Times New Roman" w:cs="Times New Roman" w:ascii="Times New Roman" w:hAnsi="Times New Roman"/>
-                <w:sz w:val="24"/>
-                <w:szCs w:val="24"/>
-              </w:rPr>
-              <w:t>Eddy Brandon</w:t>
+              <w:t>Casas Rime, Jordan Eddy Brandon</w:t>
             </w:r>
           </w:p>
           <w:p>
@@ -1003,15 +917,7 @@
                 <w:sz w:val="24"/>
                 <w:szCs w:val="24"/>
               </w:rPr>
-              <w:t xml:space="preserve">Quispe Taquire, Luis </w:t>
-            </w:r>
-            <w:r>
-              <w:rPr>
-                <w:rFonts w:eastAsia="Times New Roman" w:cs="Times New Roman" w:ascii="Times New Roman" w:hAnsi="Times New Roman"/>
-                <w:sz w:val="24"/>
-                <w:szCs w:val="24"/>
-              </w:rPr>
-              <w:t>Antonio</w:t>
+              <w:t>Quispe Taquire, Luis Antonio</w:t>
             </w:r>
           </w:p>
           <w:p>
@@ -1029,15 +935,7 @@
                 <w:sz w:val="24"/>
                 <w:szCs w:val="24"/>
               </w:rPr>
-              <w:t xml:space="preserve">Yauri Martinez, Luis </w:t>
-            </w:r>
-            <w:r>
-              <w:rPr>
-                <w:rFonts w:eastAsia="Times New Roman" w:cs="Times New Roman" w:ascii="Times New Roman" w:hAnsi="Times New Roman"/>
-                <w:sz w:val="24"/>
-                <w:szCs w:val="24"/>
-              </w:rPr>
-              <w:t>David</w:t>
+              <w:t>Yauri Martinez, Luis David</w:t>
             </w:r>
           </w:p>
         </w:tc>
@@ -1097,7 +995,11 @@
         </w:rPr>
       </w:pPr>
       <w:r>
-        <w:rPr/>
+        <w:rPr>
+          <w:rFonts w:eastAsia="Times New Roman" w:cs="Times New Roman" w:ascii="Times New Roman" w:hAnsi="Times New Roman"/>
+          <w:b/>
+          <w:color w:val="365F91"/>
+        </w:rPr>
       </w:r>
     </w:p>
     <w:p>
@@ -1210,7 +1112,6 @@
               <w:keepNext w:val="false"/>
               <w:keepLines w:val="false"/>
               <w:widowControl w:val="false"/>
-              <w:pBdr/>
               <w:shd w:val="clear" w:fill="auto"/>
               <w:spacing w:lineRule="auto" w:line="240" w:before="0" w:after="0"/>
               <w:ind w:left="0" w:right="0" w:hanging="0"/>
@@ -1260,7 +1161,6 @@
                 <w:ilvl w:val="0"/>
                 <w:numId w:val="3"/>
               </w:numPr>
-              <w:pBdr/>
               <w:shd w:val="clear" w:fill="auto"/>
               <w:spacing w:lineRule="auto" w:line="240" w:before="0" w:after="0"/>
               <w:ind w:left="720" w:right="0" w:hanging="360"/>
@@ -1290,7 +1190,6 @@
                 <w:ilvl w:val="0"/>
                 <w:numId w:val="3"/>
               </w:numPr>
-              <w:pBdr/>
               <w:shd w:val="clear" w:fill="auto"/>
               <w:spacing w:lineRule="auto" w:line="240" w:before="0" w:after="0"/>
               <w:ind w:left="720" w:right="0" w:hanging="360"/>
@@ -1320,7 +1219,6 @@
                 <w:ilvl w:val="0"/>
                 <w:numId w:val="3"/>
               </w:numPr>
-              <w:pBdr/>
               <w:shd w:val="clear" w:fill="auto"/>
               <w:spacing w:lineRule="auto" w:line="240" w:before="0" w:after="0"/>
               <w:ind w:left="720" w:right="0" w:hanging="360"/>
@@ -1337,7 +1235,23 @@
                 <w:sz w:val="24"/>
                 <w:szCs w:val="24"/>
               </w:rPr>
-              <w:t>Se aplicaron los conocimientos de Angular y PHP.</w:t>
+              <w:t xml:space="preserve">Se aplicaron los conocimientos de Angular y </w:t>
+            </w:r>
+            <w:r>
+              <w:rPr>
+                <w:rFonts w:eastAsia="Times New Roman" w:cs="Times New Roman" w:ascii="Times New Roman" w:hAnsi="Times New Roman"/>
+                <w:sz w:val="24"/>
+                <w:szCs w:val="24"/>
+              </w:rPr>
+              <w:t>Lumen</w:t>
+            </w:r>
+            <w:r>
+              <w:rPr>
+                <w:rFonts w:eastAsia="Times New Roman" w:cs="Times New Roman" w:ascii="Times New Roman" w:hAnsi="Times New Roman"/>
+                <w:sz w:val="24"/>
+                <w:szCs w:val="24"/>
+              </w:rPr>
+              <w:t>.</w:t>
             </w:r>
           </w:p>
           <w:p>
@@ -1350,7 +1264,6 @@
                 <w:ilvl w:val="0"/>
                 <w:numId w:val="3"/>
               </w:numPr>
-              <w:pBdr/>
               <w:shd w:val="clear" w:fill="auto"/>
               <w:spacing w:lineRule="auto" w:line="240" w:before="0" w:after="0"/>
               <w:ind w:left="720" w:right="0" w:hanging="360"/>
@@ -1380,7 +1293,6 @@
                 <w:ilvl w:val="0"/>
                 <w:numId w:val="3"/>
               </w:numPr>
-              <w:pBdr/>
               <w:shd w:val="clear" w:fill="auto"/>
               <w:spacing w:lineRule="auto" w:line="240" w:before="0" w:after="0"/>
               <w:ind w:left="720" w:right="0" w:hanging="360"/>
@@ -1410,24 +1322,35 @@
                 <w:ilvl w:val="0"/>
                 <w:numId w:val="3"/>
               </w:numPr>
-              <w:pBdr/>
               <w:shd w:val="clear" w:fill="auto"/>
               <w:spacing w:lineRule="auto" w:line="240" w:before="0" w:after="0"/>
               <w:ind w:left="720" w:right="0" w:hanging="360"/>
               <w:jc w:val="left"/>
-              <w:rPr>
-                <w:rFonts w:ascii="Times New Roman" w:hAnsi="Times New Roman" w:eastAsia="Times New Roman" w:cs="Times New Roman"/>
-                <w:sz w:val="24"/>
-                <w:szCs w:val="24"/>
-              </w:rPr>
-            </w:pPr>
-            <w:r>
-              <w:rPr>
-                <w:rFonts w:eastAsia="Times New Roman" w:cs="Times New Roman" w:ascii="Times New Roman" w:hAnsi="Times New Roman"/>
-                <w:sz w:val="24"/>
-                <w:szCs w:val="24"/>
-              </w:rPr>
-              <w:t>Los integrantes del equipo Backend mejoraron sus habilidades de desarrollo PHP.</w:t>
+              <w:rPr/>
+            </w:pPr>
+            <w:r>
+              <w:rPr>
+                <w:rFonts w:eastAsia="Times New Roman" w:cs="Times New Roman" w:ascii="Times New Roman" w:hAnsi="Times New Roman"/>
+                <w:sz w:val="24"/>
+                <w:szCs w:val="24"/>
+              </w:rPr>
+              <w:t xml:space="preserve">Los integrantes del equipo Backend mejoraron sus habilidades de desarrollo </w:t>
+            </w:r>
+            <w:r>
+              <w:rPr>
+                <w:rFonts w:eastAsia="Times New Roman" w:cs="Times New Roman" w:ascii="Times New Roman" w:hAnsi="Times New Roman"/>
+                <w:sz w:val="24"/>
+                <w:szCs w:val="24"/>
+              </w:rPr>
+              <w:t>Lumen</w:t>
+            </w:r>
+            <w:r>
+              <w:rPr>
+                <w:rFonts w:eastAsia="Times New Roman" w:cs="Times New Roman" w:ascii="Times New Roman" w:hAnsi="Times New Roman"/>
+                <w:sz w:val="24"/>
+                <w:szCs w:val="24"/>
+              </w:rPr>
+              <w:t>.</w:t>
             </w:r>
           </w:p>
           <w:p>
@@ -1440,7 +1363,6 @@
                 <w:ilvl w:val="0"/>
                 <w:numId w:val="3"/>
               </w:numPr>
-              <w:pBdr/>
               <w:shd w:val="clear" w:fill="auto"/>
               <w:spacing w:lineRule="auto" w:line="240" w:before="0" w:after="0"/>
               <w:ind w:left="720" w:right="0" w:hanging="360"/>
@@ -1483,7 +1405,6 @@
               <w:keepNext w:val="false"/>
               <w:keepLines w:val="false"/>
               <w:widowControl w:val="false"/>
-              <w:pBdr/>
               <w:shd w:val="clear" w:fill="auto"/>
               <w:spacing w:lineRule="auto" w:line="240" w:before="0" w:after="0"/>
               <w:ind w:left="0" w:right="0" w:hanging="0"/>
@@ -2065,6 +1986,7 @@
         <w:rFonts w:ascii="OpenSymbol" w:hAnsi="OpenSymbol" w:cs="OpenSymbol" w:hint="default"/>
         <w:sz w:val="24"/>
         <w:u w:val="none"/>
+        <w:rFonts w:cs="OpenSymbol"/>
       </w:rPr>
     </w:lvl>
     <w:lvl w:ilvl="1">
@@ -2078,6 +2000,7 @@
       <w:rPr>
         <w:rFonts w:ascii="OpenSymbol" w:hAnsi="OpenSymbol" w:cs="OpenSymbol" w:hint="default"/>
         <w:u w:val="none"/>
+        <w:rFonts w:cs="OpenSymbol"/>
       </w:rPr>
     </w:lvl>
     <w:lvl w:ilvl="2">
@@ -2091,6 +2014,7 @@
       <w:rPr>
         <w:rFonts w:ascii="OpenSymbol" w:hAnsi="OpenSymbol" w:cs="OpenSymbol" w:hint="default"/>
         <w:u w:val="none"/>
+        <w:rFonts w:cs="OpenSymbol"/>
       </w:rPr>
     </w:lvl>
     <w:lvl w:ilvl="3">
@@ -2104,6 +2028,7 @@
       <w:rPr>
         <w:rFonts w:ascii="OpenSymbol" w:hAnsi="OpenSymbol" w:cs="OpenSymbol" w:hint="default"/>
         <w:u w:val="none"/>
+        <w:rFonts w:cs="OpenSymbol"/>
       </w:rPr>
     </w:lvl>
     <w:lvl w:ilvl="4">
@@ -2117,6 +2042,7 @@
       <w:rPr>
         <w:rFonts w:ascii="OpenSymbol" w:hAnsi="OpenSymbol" w:cs="OpenSymbol" w:hint="default"/>
         <w:u w:val="none"/>
+        <w:rFonts w:cs="OpenSymbol"/>
       </w:rPr>
     </w:lvl>
     <w:lvl w:ilvl="5">
@@ -2130,6 +2056,7 @@
       <w:rPr>
         <w:rFonts w:ascii="OpenSymbol" w:hAnsi="OpenSymbol" w:cs="OpenSymbol" w:hint="default"/>
         <w:u w:val="none"/>
+        <w:rFonts w:cs="OpenSymbol"/>
       </w:rPr>
     </w:lvl>
     <w:lvl w:ilvl="6">
@@ -2143,6 +2070,7 @@
       <w:rPr>
         <w:rFonts w:ascii="OpenSymbol" w:hAnsi="OpenSymbol" w:cs="OpenSymbol" w:hint="default"/>
         <w:u w:val="none"/>
+        <w:rFonts w:cs="OpenSymbol"/>
       </w:rPr>
     </w:lvl>
     <w:lvl w:ilvl="7">
@@ -2156,6 +2084,7 @@
       <w:rPr>
         <w:rFonts w:ascii="OpenSymbol" w:hAnsi="OpenSymbol" w:cs="OpenSymbol" w:hint="default"/>
         <w:u w:val="none"/>
+        <w:rFonts w:cs="OpenSymbol"/>
       </w:rPr>
     </w:lvl>
     <w:lvl w:ilvl="8">
@@ -2169,6 +2098,7 @@
       <w:rPr>
         <w:rFonts w:ascii="OpenSymbol" w:hAnsi="OpenSymbol" w:cs="OpenSymbol" w:hint="default"/>
         <w:u w:val="none"/>
+        <w:rFonts w:cs="OpenSymbol"/>
       </w:rPr>
     </w:lvl>
   </w:abstractNum>
@@ -2624,7 +2554,6 @@
     <w:rPrDefault>
       <w:rPr>
         <w:rFonts w:ascii="Arial" w:hAnsi="Arial" w:eastAsia="Arial" w:cs="Arial"/>
-        <w:sz w:val="22"/>
         <w:szCs w:val="22"/>
         <w:lang w:val="es" w:eastAsia="zh-CN" w:bidi="hi-IN"/>
       </w:rPr>
@@ -2638,7 +2567,9 @@
     <w:qFormat/>
     <w:pPr>
       <w:widowControl w:val="false"/>
+      <w:bidi w:val="0"/>
       <w:spacing w:lineRule="auto" w:line="276"/>
+      <w:jc w:val="left"/>
     </w:pPr>
     <w:rPr>
       <w:rFonts w:ascii="Arial" w:hAnsi="Arial" w:eastAsia="Arial" w:cs="Arial"/>
@@ -2651,99 +2582,119 @@
   </w:style>
   <w:style w:type="paragraph" w:styleId="Ttulo1">
     <w:name w:val="Heading 1"/>
-    <w:basedOn w:val="Normal1"/>
     <w:next w:val="Normal"/>
     <w:qFormat/>
     <w:pPr>
       <w:keepNext w:val="true"/>
       <w:keepLines/>
+      <w:widowControl w:val="false"/>
       <w:spacing w:lineRule="auto" w:line="240" w:before="400" w:after="120"/>
     </w:pPr>
     <w:rPr>
+      <w:rFonts w:ascii="Arial" w:hAnsi="Arial" w:eastAsia="Arial" w:cs="Arial"/>
+      <w:color w:val="auto"/>
+      <w:kern w:val="0"/>
       <w:sz w:val="40"/>
       <w:szCs w:val="40"/>
+      <w:lang w:val="es" w:eastAsia="zh-CN" w:bidi="hi-IN"/>
     </w:rPr>
   </w:style>
   <w:style w:type="paragraph" w:styleId="Ttulo2">
     <w:name w:val="Heading 2"/>
-    <w:basedOn w:val="Normal1"/>
     <w:next w:val="Normal"/>
     <w:qFormat/>
     <w:pPr>
       <w:keepNext w:val="true"/>
       <w:keepLines/>
+      <w:widowControl w:val="false"/>
       <w:spacing w:lineRule="auto" w:line="240" w:before="360" w:after="120"/>
     </w:pPr>
     <w:rPr>
+      <w:rFonts w:ascii="Arial" w:hAnsi="Arial" w:eastAsia="Arial" w:cs="Arial"/>
       <w:b w:val="false"/>
+      <w:color w:val="auto"/>
+      <w:kern w:val="0"/>
       <w:sz w:val="32"/>
       <w:szCs w:val="32"/>
+      <w:lang w:val="es" w:eastAsia="zh-CN" w:bidi="hi-IN"/>
     </w:rPr>
   </w:style>
   <w:style w:type="paragraph" w:styleId="Ttulo3">
     <w:name w:val="Heading 3"/>
-    <w:basedOn w:val="Normal1"/>
     <w:next w:val="Normal"/>
     <w:qFormat/>
     <w:pPr>
       <w:keepNext w:val="true"/>
       <w:keepLines/>
+      <w:widowControl w:val="false"/>
       <w:spacing w:lineRule="auto" w:line="240" w:before="320" w:after="80"/>
     </w:pPr>
     <w:rPr>
+      <w:rFonts w:ascii="Arial" w:hAnsi="Arial" w:eastAsia="Arial" w:cs="Arial"/>
       <w:b w:val="false"/>
       <w:color w:val="434343"/>
+      <w:kern w:val="0"/>
       <w:sz w:val="28"/>
       <w:szCs w:val="28"/>
+      <w:lang w:val="es" w:eastAsia="zh-CN" w:bidi="hi-IN"/>
     </w:rPr>
   </w:style>
   <w:style w:type="paragraph" w:styleId="Ttulo4">
     <w:name w:val="Heading 4"/>
-    <w:basedOn w:val="Normal1"/>
     <w:next w:val="Normal"/>
     <w:qFormat/>
     <w:pPr>
       <w:keepNext w:val="true"/>
       <w:keepLines/>
+      <w:widowControl w:val="false"/>
       <w:spacing w:lineRule="auto" w:line="240" w:before="280" w:after="80"/>
     </w:pPr>
     <w:rPr>
+      <w:rFonts w:ascii="Arial" w:hAnsi="Arial" w:eastAsia="Arial" w:cs="Arial"/>
       <w:color w:val="666666"/>
+      <w:kern w:val="0"/>
       <w:sz w:val="24"/>
       <w:szCs w:val="24"/>
+      <w:lang w:val="es" w:eastAsia="zh-CN" w:bidi="hi-IN"/>
     </w:rPr>
   </w:style>
   <w:style w:type="paragraph" w:styleId="Ttulo5">
     <w:name w:val="Heading 5"/>
-    <w:basedOn w:val="Normal1"/>
     <w:next w:val="Normal"/>
     <w:qFormat/>
     <w:pPr>
       <w:keepNext w:val="true"/>
       <w:keepLines/>
+      <w:widowControl w:val="false"/>
       <w:spacing w:lineRule="auto" w:line="240" w:before="240" w:after="80"/>
     </w:pPr>
     <w:rPr>
+      <w:rFonts w:ascii="Arial" w:hAnsi="Arial" w:eastAsia="Arial" w:cs="Arial"/>
       <w:color w:val="666666"/>
+      <w:kern w:val="0"/>
       <w:sz w:val="22"/>
       <w:szCs w:val="22"/>
+      <w:lang w:val="es" w:eastAsia="zh-CN" w:bidi="hi-IN"/>
     </w:rPr>
   </w:style>
   <w:style w:type="paragraph" w:styleId="Ttulo6">
     <w:name w:val="Heading 6"/>
-    <w:basedOn w:val="Normal1"/>
     <w:next w:val="Normal"/>
     <w:qFormat/>
     <w:pPr>
       <w:keepNext w:val="true"/>
       <w:keepLines/>
+      <w:widowControl w:val="false"/>
       <w:spacing w:lineRule="auto" w:line="240" w:before="240" w:after="80"/>
     </w:pPr>
     <w:rPr>
+      <w:rFonts w:ascii="Arial" w:hAnsi="Arial" w:eastAsia="Arial" w:cs="Arial"/>
       <w:i/>
       <w:color w:val="666666"/>
+      <w:kern w:val="0"/>
       <w:sz w:val="22"/>
       <w:szCs w:val="22"/>
+      <w:lang w:val="es" w:eastAsia="zh-CN" w:bidi="hi-IN"/>
     </w:rPr>
   </w:style>
   <w:style w:type="character" w:styleId="ListLabel1">
@@ -3001,6 +2952,274 @@
   </w:style>
   <w:style w:type="character" w:styleId="ListLabel36">
     <w:name w:val="ListLabel 36"/>
+    <w:qFormat/>
+    <w:rPr>
+      <w:u w:val="none"/>
+    </w:rPr>
+  </w:style>
+  <w:style w:type="character" w:styleId="ListLabel37">
+    <w:name w:val="ListLabel 37"/>
+    <w:qFormat/>
+    <w:rPr>
+      <w:rFonts w:ascii="Times New Roman" w:hAnsi="Times New Roman" w:cs="OpenSymbol"/>
+      <w:sz w:val="24"/>
+      <w:u w:val="none"/>
+    </w:rPr>
+  </w:style>
+  <w:style w:type="character" w:styleId="ListLabel38">
+    <w:name w:val="ListLabel 38"/>
+    <w:qFormat/>
+    <w:rPr>
+      <w:rFonts w:cs="OpenSymbol"/>
+      <w:u w:val="none"/>
+    </w:rPr>
+  </w:style>
+  <w:style w:type="character" w:styleId="ListLabel39">
+    <w:name w:val="ListLabel 39"/>
+    <w:qFormat/>
+    <w:rPr>
+      <w:rFonts w:cs="OpenSymbol"/>
+      <w:u w:val="none"/>
+    </w:rPr>
+  </w:style>
+  <w:style w:type="character" w:styleId="ListLabel40">
+    <w:name w:val="ListLabel 40"/>
+    <w:qFormat/>
+    <w:rPr>
+      <w:rFonts w:cs="OpenSymbol"/>
+      <w:u w:val="none"/>
+    </w:rPr>
+  </w:style>
+  <w:style w:type="character" w:styleId="ListLabel41">
+    <w:name w:val="ListLabel 41"/>
+    <w:qFormat/>
+    <w:rPr>
+      <w:rFonts w:cs="OpenSymbol"/>
+      <w:u w:val="none"/>
+    </w:rPr>
+  </w:style>
+  <w:style w:type="character" w:styleId="ListLabel42">
+    <w:name w:val="ListLabel 42"/>
+    <w:qFormat/>
+    <w:rPr>
+      <w:rFonts w:cs="OpenSymbol"/>
+      <w:u w:val="none"/>
+    </w:rPr>
+  </w:style>
+  <w:style w:type="character" w:styleId="ListLabel43">
+    <w:name w:val="ListLabel 43"/>
+    <w:qFormat/>
+    <w:rPr>
+      <w:rFonts w:cs="OpenSymbol"/>
+      <w:u w:val="none"/>
+    </w:rPr>
+  </w:style>
+  <w:style w:type="character" w:styleId="ListLabel44">
+    <w:name w:val="ListLabel 44"/>
+    <w:qFormat/>
+    <w:rPr>
+      <w:rFonts w:cs="OpenSymbol"/>
+      <w:u w:val="none"/>
+    </w:rPr>
+  </w:style>
+  <w:style w:type="character" w:styleId="ListLabel45">
+    <w:name w:val="ListLabel 45"/>
+    <w:qFormat/>
+    <w:rPr>
+      <w:rFonts w:cs="OpenSymbol"/>
+      <w:u w:val="none"/>
+    </w:rPr>
+  </w:style>
+  <w:style w:type="character" w:styleId="ListLabel46">
+    <w:name w:val="ListLabel 46"/>
+    <w:qFormat/>
+    <w:rPr>
+      <w:rFonts w:ascii="Times New Roman" w:hAnsi="Times New Roman"/>
+      <w:sz w:val="24"/>
+      <w:u w:val="none"/>
+    </w:rPr>
+  </w:style>
+  <w:style w:type="character" w:styleId="ListLabel47">
+    <w:name w:val="ListLabel 47"/>
+    <w:qFormat/>
+    <w:rPr>
+      <w:u w:val="none"/>
+    </w:rPr>
+  </w:style>
+  <w:style w:type="character" w:styleId="ListLabel48">
+    <w:name w:val="ListLabel 48"/>
+    <w:qFormat/>
+    <w:rPr>
+      <w:u w:val="none"/>
+    </w:rPr>
+  </w:style>
+  <w:style w:type="character" w:styleId="ListLabel49">
+    <w:name w:val="ListLabel 49"/>
+    <w:qFormat/>
+    <w:rPr>
+      <w:u w:val="none"/>
+    </w:rPr>
+  </w:style>
+  <w:style w:type="character" w:styleId="ListLabel50">
+    <w:name w:val="ListLabel 50"/>
+    <w:qFormat/>
+    <w:rPr>
+      <w:u w:val="none"/>
+    </w:rPr>
+  </w:style>
+  <w:style w:type="character" w:styleId="ListLabel51">
+    <w:name w:val="ListLabel 51"/>
+    <w:qFormat/>
+    <w:rPr>
+      <w:u w:val="none"/>
+    </w:rPr>
+  </w:style>
+  <w:style w:type="character" w:styleId="ListLabel52">
+    <w:name w:val="ListLabel 52"/>
+    <w:qFormat/>
+    <w:rPr>
+      <w:u w:val="none"/>
+    </w:rPr>
+  </w:style>
+  <w:style w:type="character" w:styleId="ListLabel53">
+    <w:name w:val="ListLabel 53"/>
+    <w:qFormat/>
+    <w:rPr>
+      <w:u w:val="none"/>
+    </w:rPr>
+  </w:style>
+  <w:style w:type="character" w:styleId="ListLabel54">
+    <w:name w:val="ListLabel 54"/>
+    <w:qFormat/>
+    <w:rPr>
+      <w:u w:val="none"/>
+    </w:rPr>
+  </w:style>
+  <w:style w:type="character" w:styleId="ListLabel55">
+    <w:name w:val="ListLabel 55"/>
+    <w:qFormat/>
+    <w:rPr>
+      <w:rFonts w:ascii="Times New Roman" w:hAnsi="Times New Roman"/>
+      <w:sz w:val="24"/>
+      <w:u w:val="none"/>
+    </w:rPr>
+  </w:style>
+  <w:style w:type="character" w:styleId="ListLabel56">
+    <w:name w:val="ListLabel 56"/>
+    <w:qFormat/>
+    <w:rPr>
+      <w:u w:val="none"/>
+    </w:rPr>
+  </w:style>
+  <w:style w:type="character" w:styleId="ListLabel57">
+    <w:name w:val="ListLabel 57"/>
+    <w:qFormat/>
+    <w:rPr>
+      <w:u w:val="none"/>
+    </w:rPr>
+  </w:style>
+  <w:style w:type="character" w:styleId="ListLabel58">
+    <w:name w:val="ListLabel 58"/>
+    <w:qFormat/>
+    <w:rPr>
+      <w:u w:val="none"/>
+    </w:rPr>
+  </w:style>
+  <w:style w:type="character" w:styleId="ListLabel59">
+    <w:name w:val="ListLabel 59"/>
+    <w:qFormat/>
+    <w:rPr>
+      <w:u w:val="none"/>
+    </w:rPr>
+  </w:style>
+  <w:style w:type="character" w:styleId="ListLabel60">
+    <w:name w:val="ListLabel 60"/>
+    <w:qFormat/>
+    <w:rPr>
+      <w:u w:val="none"/>
+    </w:rPr>
+  </w:style>
+  <w:style w:type="character" w:styleId="ListLabel61">
+    <w:name w:val="ListLabel 61"/>
+    <w:qFormat/>
+    <w:rPr>
+      <w:u w:val="none"/>
+    </w:rPr>
+  </w:style>
+  <w:style w:type="character" w:styleId="ListLabel62">
+    <w:name w:val="ListLabel 62"/>
+    <w:qFormat/>
+    <w:rPr>
+      <w:u w:val="none"/>
+    </w:rPr>
+  </w:style>
+  <w:style w:type="character" w:styleId="ListLabel63">
+    <w:name w:val="ListLabel 63"/>
+    <w:qFormat/>
+    <w:rPr>
+      <w:u w:val="none"/>
+    </w:rPr>
+  </w:style>
+  <w:style w:type="character" w:styleId="ListLabel64">
+    <w:name w:val="ListLabel 64"/>
+    <w:qFormat/>
+    <w:rPr>
+      <w:rFonts w:ascii="Times New Roman" w:hAnsi="Times New Roman"/>
+      <w:sz w:val="24"/>
+      <w:u w:val="none"/>
+    </w:rPr>
+  </w:style>
+  <w:style w:type="character" w:styleId="ListLabel65">
+    <w:name w:val="ListLabel 65"/>
+    <w:qFormat/>
+    <w:rPr>
+      <w:u w:val="none"/>
+    </w:rPr>
+  </w:style>
+  <w:style w:type="character" w:styleId="ListLabel66">
+    <w:name w:val="ListLabel 66"/>
+    <w:qFormat/>
+    <w:rPr>
+      <w:u w:val="none"/>
+    </w:rPr>
+  </w:style>
+  <w:style w:type="character" w:styleId="ListLabel67">
+    <w:name w:val="ListLabel 67"/>
+    <w:qFormat/>
+    <w:rPr>
+      <w:u w:val="none"/>
+    </w:rPr>
+  </w:style>
+  <w:style w:type="character" w:styleId="ListLabel68">
+    <w:name w:val="ListLabel 68"/>
+    <w:qFormat/>
+    <w:rPr>
+      <w:u w:val="none"/>
+    </w:rPr>
+  </w:style>
+  <w:style w:type="character" w:styleId="ListLabel69">
+    <w:name w:val="ListLabel 69"/>
+    <w:qFormat/>
+    <w:rPr>
+      <w:u w:val="none"/>
+    </w:rPr>
+  </w:style>
+  <w:style w:type="character" w:styleId="ListLabel70">
+    <w:name w:val="ListLabel 70"/>
+    <w:qFormat/>
+    <w:rPr>
+      <w:u w:val="none"/>
+    </w:rPr>
+  </w:style>
+  <w:style w:type="character" w:styleId="ListLabel71">
+    <w:name w:val="ListLabel 71"/>
+    <w:qFormat/>
+    <w:rPr>
+      <w:u w:val="none"/>
+    </w:rPr>
+  </w:style>
+  <w:style w:type="character" w:styleId="ListLabel72">
+    <w:name w:val="ListLabel 72"/>
     <w:qFormat/>
     <w:rPr>
       <w:u w:val="none"/>
@@ -3064,7 +3283,7 @@
       <w:rFonts w:cs="Lohit Devanagari"/>
     </w:rPr>
   </w:style>
-  <w:style w:type="paragraph" w:styleId="Normal1" w:default="1">
+  <w:style w:type="paragraph" w:styleId="LOnormal" w:default="1">
     <w:name w:val="LO-normal"/>
     <w:qFormat/>
     <w:pPr>
@@ -3083,7 +3302,7 @@
   </w:style>
   <w:style w:type="paragraph" w:styleId="Titular">
     <w:name w:val="Title"/>
-    <w:basedOn w:val="Normal1"/>
+    <w:basedOn w:val="LOnormal"/>
     <w:next w:val="Normal"/>
     <w:qFormat/>
     <w:pPr>
@@ -3098,7 +3317,7 @@
   </w:style>
   <w:style w:type="paragraph" w:styleId="Subttulo">
     <w:name w:val="Subtitle"/>
-    <w:basedOn w:val="Normal1"/>
+    <w:basedOn w:val="LOnormal"/>
     <w:next w:val="Normal"/>
     <w:qFormat/>
     <w:pPr>

</xml_diff>